<commit_message>
Adição de recursos, e melhorias
</commit_message>
<xml_diff>
--- a/PDFs Exemplo/UiPath Certified Professional - Automation Developer Associate Exam Description.docx
+++ b/PDFs Exemplo/UiPath Certified Professional - Automation Developer Associate Exam Description.docx
@@ -63,7 +63,111 @@
           <w:color w:val="000000"/>
           <w:sz w:val="40"/>
         </w:rPr>
-        <w:t xml:space="preserve">UiPath- ADAv1 </w:t>
+      </w:r>
+      <w:r>
+        <w:rPr>
+          <w:rFonts w:ascii="Arial" w:hAnsi="Arial"/>
+          <w:b/>
+          <w:i w:val="0"/>
+          <w:sz w:val="40"/>
+        </w:rPr>
+      </w:r>
+      <w:r>
+        <w:rPr>
+          <w:rFonts w:ascii="Arial" w:hAnsi="Arial"/>
+          <w:b/>
+          <w:i w:val="0"/>
+          <w:sz w:val="40"/>
+        </w:rPr>
+      </w:r>
+      <w:r>
+        <w:rPr>
+          <w:rFonts w:ascii="Arial" w:hAnsi="Arial"/>
+          <w:b/>
+          <w:i w:val="0"/>
+          <w:sz w:val="40"/>
+        </w:rPr>
+      </w:r>
+      <w:r>
+        <w:rPr>
+          <w:rFonts w:ascii="Arial" w:hAnsi="Arial"/>
+          <w:b/>
+          <w:i w:val="0"/>
+          <w:sz w:val="40"/>
+        </w:rPr>
+      </w:r>
+      <w:r>
+        <w:rPr>
+          <w:rFonts w:ascii="Arial" w:hAnsi="Arial"/>
+          <w:b/>
+          <w:i w:val="0"/>
+          <w:sz w:val="40"/>
+        </w:rPr>
+      </w:r>
+      <w:r>
+        <w:rPr>
+          <w:rFonts w:ascii="Arial" w:hAnsi="Arial"/>
+          <w:b/>
+          <w:i w:val="0"/>
+          <w:sz w:val="40"/>
+        </w:rPr>
+      </w:r>
+      <w:r>
+        <w:rPr>
+          <w:rFonts w:ascii="Arial" w:hAnsi="Arial"/>
+          <w:b/>
+          <w:i w:val="0"/>
+          <w:sz w:val="40"/>
+        </w:rPr>
+      </w:r>
+      <w:r>
+        <w:rPr>
+          <w:rFonts w:ascii="Arial" w:hAnsi="Arial"/>
+          <w:b/>
+          <w:i w:val="0"/>
+          <w:sz w:val="40"/>
+        </w:rPr>
+      </w:r>
+      <w:r>
+        <w:rPr>
+          <w:rFonts w:ascii="Arial" w:hAnsi="Arial"/>
+          <w:b/>
+          <w:i w:val="0"/>
+          <w:sz w:val="40"/>
+        </w:rPr>
+      </w:r>
+      <w:r>
+        <w:rPr>
+          <w:rFonts w:ascii="Arial" w:hAnsi="Arial"/>
+          <w:b/>
+          <w:i w:val="0"/>
+          <w:sz w:val="40"/>
+        </w:rPr>
+      </w:r>
+      <w:r>
+        <w:rPr>
+          <w:rFonts w:ascii="Arial" w:hAnsi="Arial"/>
+          <w:b/>
+          <w:i w:val="0"/>
+          <w:sz w:val="40"/>
+        </w:rPr>
+      </w:r>
+      <w:r>
+        <w:rPr>
+          <w:rFonts w:ascii="Arial" w:hAnsi="Arial"/>
+          <w:b/>
+          <w:i w:val="0"/>
+          <w:sz w:val="40"/>
+        </w:rPr>
+      </w:r>
+      <w:r>
+        <w:rPr>
+          <w:rFonts w:ascii="Arial" w:hAnsi="Arial"/>
+          <w:b/>
+          <w:i w:val="0"/>
+          <w:sz w:val="40"/>
+        </w:rPr>
+        <w:t>Opinião- 1</w:t>
       </w:r>
     </w:p>
     <w:p>
@@ -83,7 +187,71 @@
           <w:color w:val="006FC0"/>
           <w:sz w:val="52"/>
         </w:rPr>
-        <w:t xml:space="preserve">UiPath Automation Developer </w:t>
+      </w:r>
+      <w:r>
+        <w:rPr>
+          <w:rFonts w:ascii="Arial" w:hAnsi="Arial"/>
+          <w:b/>
+          <w:i w:val="0"/>
+          <w:sz w:val="52"/>
+        </w:rPr>
+      </w:r>
+      <w:r>
+        <w:rPr>
+          <w:rFonts w:ascii="Arial" w:hAnsi="Arial"/>
+          <w:b/>
+          <w:i w:val="0"/>
+          <w:sz w:val="52"/>
+        </w:rPr>
+      </w:r>
+      <w:r>
+        <w:rPr>
+          <w:rFonts w:ascii="Arial" w:hAnsi="Arial"/>
+          <w:b/>
+          <w:i w:val="0"/>
+          <w:sz w:val="52"/>
+        </w:rPr>
+      </w:r>
+      <w:r>
+        <w:rPr>
+          <w:rFonts w:ascii="Arial" w:hAnsi="Arial"/>
+          <w:b/>
+          <w:i w:val="0"/>
+          <w:sz w:val="52"/>
+        </w:rPr>
+      </w:r>
+      <w:r>
+        <w:rPr>
+          <w:rFonts w:ascii="Arial" w:hAnsi="Arial"/>
+          <w:b/>
+          <w:i w:val="0"/>
+          <w:sz w:val="52"/>
+        </w:rPr>
+      </w:r>
+      <w:r>
+        <w:rPr>
+          <w:rFonts w:ascii="Arial" w:hAnsi="Arial"/>
+          <w:b/>
+          <w:i w:val="0"/>
+          <w:sz w:val="52"/>
+        </w:rPr>
+      </w:r>
+      <w:r>
+        <w:rPr>
+          <w:rFonts w:ascii="Arial" w:hAnsi="Arial"/>
+          <w:b/>
+          <w:i w:val="0"/>
+          <w:sz w:val="52"/>
+        </w:rPr>
+      </w:r>
+      <w:r>
+        <w:rPr>
+          <w:rFonts w:ascii="Arial" w:hAnsi="Arial"/>
+          <w:b/>
+          <w:i w:val="0"/>
+          <w:sz w:val="52"/>
+        </w:rPr>
+        <w:t>2</w:t>
       </w:r>
     </w:p>
     <w:p>
@@ -103,7 +271,55 @@
           <w:color w:val="006FC0"/>
           <w:sz w:val="52"/>
         </w:rPr>
-        <w:t xml:space="preserve">Associate v1.0 </w:t>
+      </w:r>
+      <w:r>
+        <w:rPr>
+          <w:rFonts w:ascii="Arial" w:hAnsi="Arial"/>
+          <w:b/>
+          <w:i w:val="0"/>
+          <w:sz w:val="52"/>
+        </w:rPr>
+      </w:r>
+      <w:r>
+        <w:rPr>
+          <w:rFonts w:ascii="Arial" w:hAnsi="Arial"/>
+          <w:b/>
+          <w:i w:val="0"/>
+          <w:sz w:val="52"/>
+        </w:rPr>
+      </w:r>
+      <w:r>
+        <w:rPr>
+          <w:rFonts w:ascii="Arial" w:hAnsi="Arial"/>
+          <w:b/>
+          <w:i w:val="0"/>
+          <w:sz w:val="52"/>
+        </w:rPr>
+      </w:r>
+      <w:r>
+        <w:rPr>
+          <w:rFonts w:ascii="Arial" w:hAnsi="Arial"/>
+          <w:b/>
+          <w:i w:val="0"/>
+          <w:sz w:val="52"/>
+        </w:rPr>
+      </w:r>
+      <w:r>
+        <w:rPr>
+          <w:rFonts w:ascii="Arial" w:hAnsi="Arial"/>
+          <w:b/>
+          <w:i w:val="0"/>
+          <w:sz w:val="52"/>
+        </w:rPr>
+      </w:r>
+      <w:r>
+        <w:rPr>
+          <w:rFonts w:ascii="Arial" w:hAnsi="Arial"/>
+          <w:b/>
+          <w:i w:val="0"/>
+          <w:sz w:val="52"/>
+        </w:rPr>
+        <w:t>Teste</w:t>
       </w:r>
     </w:p>
     <w:p>
@@ -123,7 +339,47 @@
           <w:color w:val="000000"/>
           <w:sz w:val="40"/>
         </w:rPr>
-        <w:t xml:space="preserve">Exam Description Document </w:t>
+      </w:r>
+      <w:r>
+        <w:rPr>
+          <w:rFonts w:ascii="Arial" w:hAnsi="Arial"/>
+          <w:b/>
+          <w:i w:val="0"/>
+          <w:sz w:val="40"/>
+        </w:rPr>
+      </w:r>
+      <w:r>
+        <w:rPr>
+          <w:rFonts w:ascii="Arial" w:hAnsi="Arial"/>
+          <w:b/>
+          <w:i w:val="0"/>
+          <w:sz w:val="40"/>
+        </w:rPr>
+      </w:r>
+      <w:r>
+        <w:rPr>
+          <w:rFonts w:ascii="Arial" w:hAnsi="Arial"/>
+          <w:b/>
+          <w:i w:val="0"/>
+          <w:sz w:val="40"/>
+        </w:rPr>
+      </w:r>
+      <w:r>
+        <w:rPr>
+          <w:rFonts w:ascii="Arial" w:hAnsi="Arial"/>
+          <w:b/>
+          <w:i w:val="0"/>
+          <w:sz w:val="40"/>
+        </w:rPr>
+      </w:r>
+      <w:r>
+        <w:rPr>
+          <w:rFonts w:ascii="Arial" w:hAnsi="Arial"/>
+          <w:b/>
+          <w:i w:val="0"/>
+          <w:sz w:val="40"/>
+        </w:rPr>
+        <w:t>4</w:t>
       </w:r>
     </w:p>
     <w:p>
@@ -146,11 +402,8 @@
           <w:color w:val="000000"/>
           <w:sz w:val="16"/>
         </w:rPr>
-        <w:t xml:space="preserve">V1.0 Sept 2023 </w:t>
       </w:r>
-      <w:r>
-        <w:tab/>
-      </w:r>
+      <w:r/>
       <w:r>
         <w:rPr>
           <w:rFonts w:ascii="ArialMT" w:hAnsi="ArialMT" w:eastAsia="ArialMT"/>
@@ -159,7 +412,23 @@
           <w:color w:val="000000"/>
           <w:sz w:val="16"/>
         </w:rPr>
-        <w:t xml:space="preserve">Page 1 of 9 </w:t>
+      </w:r>
+      <w:r>
+        <w:rPr>
+          <w:rFonts w:ascii="ArialMT" w:hAnsi="ArialMT"/>
+          <w:b w:val="0"/>
+          <w:i w:val="0"/>
+          <w:sz w:val="16"/>
+        </w:rPr>
+      </w:r>
+      <w:r>
+        <w:rPr>
+          <w:rFonts w:ascii="ArialMT" w:hAnsi="ArialMT"/>
+          <w:b w:val="0"/>
+          <w:i w:val="0"/>
+          <w:sz w:val="16"/>
+        </w:rPr>
+        <w:t>V1.0 de setembro de 2023</w:t>
       </w:r>
     </w:p>
     <w:p>
@@ -238,11 +507,8 @@
           <w:color w:val="000000"/>
           <w:sz w:val="20"/>
         </w:rPr>
-        <w:t xml:space="preserve">INTRODUCTION </w:t>
       </w:r>
-      <w:r>
-        <w:tab/>
-      </w:r>
+      <w:r/>
       <w:r>
         <w:rPr>
           <w:rFonts w:ascii="Arial" w:hAnsi="Arial" w:eastAsia="Arial"/>
@@ -251,7 +517,23 @@
           <w:color w:val="000000"/>
           <w:sz w:val="20"/>
         </w:rPr>
-        <w:t>3</w:t>
+      </w:r>
+      <w:r>
+        <w:rPr>
+          <w:rFonts w:ascii="Arial" w:hAnsi="Arial"/>
+          <w:b/>
+          <w:i w:val="0"/>
+          <w:sz w:val="20"/>
+        </w:rPr>
+      </w:r>
+      <w:r>
+        <w:rPr>
+          <w:rFonts w:ascii="Arial" w:hAnsi="Arial"/>
+          <w:b/>
+          <w:i w:val="0"/>
+          <w:sz w:val="20"/>
+        </w:rPr>
+        <w:t>INTRODUÇÃO</w:t>
       </w:r>
     </w:p>
     <w:p>
@@ -274,11 +556,8 @@
           <w:color w:val="000000"/>
           <w:sz w:val="20"/>
         </w:rPr>
-        <w:t xml:space="preserve">TARGET AUDIENCE </w:t>
       </w:r>
-      <w:r>
-        <w:tab/>
-      </w:r>
+      <w:r/>
       <w:r>
         <w:rPr>
           <w:rFonts w:ascii="Arial" w:hAnsi="Arial" w:eastAsia="Arial"/>
@@ -287,7 +566,23 @@
           <w:color w:val="000000"/>
           <w:sz w:val="20"/>
         </w:rPr>
-        <w:t>3</w:t>
+      </w:r>
+      <w:r>
+        <w:rPr>
+          <w:rFonts w:ascii="Arial" w:hAnsi="Arial"/>
+          <w:b/>
+          <w:i w:val="0"/>
+          <w:sz w:val="20"/>
+        </w:rPr>
+      </w:r>
+      <w:r>
+        <w:rPr>
+          <w:rFonts w:ascii="Arial" w:hAnsi="Arial"/>
+          <w:b/>
+          <w:i w:val="0"/>
+          <w:sz w:val="20"/>
+        </w:rPr>
+        <w:t>PÚBLICO-ALVO</w:t>
       </w:r>
     </w:p>
     <w:p>
@@ -310,11 +605,8 @@
           <w:color w:val="000000"/>
           <w:sz w:val="20"/>
         </w:rPr>
-        <w:t xml:space="preserve">Minimally Qualified Candidate </w:t>
       </w:r>
-      <w:r>
-        <w:tab/>
-      </w:r>
+      <w:r/>
       <w:r>
         <w:rPr>
           <w:rFonts w:ascii="ArialMT" w:hAnsi="ArialMT" w:eastAsia="ArialMT"/>
@@ -323,7 +615,23 @@
           <w:color w:val="000000"/>
           <w:sz w:val="20"/>
         </w:rPr>
-        <w:t>4</w:t>
+      </w:r>
+      <w:r>
+        <w:rPr>
+          <w:rFonts w:ascii="ArialMT" w:hAnsi="ArialMT"/>
+          <w:b w:val="0"/>
+          <w:i w:val="0"/>
+          <w:sz w:val="20"/>
+        </w:rPr>
+      </w:r>
+      <w:r>
+        <w:rPr>
+          <w:rFonts w:ascii="ArialMT" w:hAnsi="ArialMT"/>
+          <w:b w:val="0"/>
+          <w:i w:val="0"/>
+          <w:sz w:val="20"/>
+        </w:rPr>
+        <w:t>Candidato minimamente qualificado</w:t>
       </w:r>
     </w:p>
     <w:p>
@@ -346,11 +654,8 @@
           <w:color w:val="000000"/>
           <w:sz w:val="20"/>
         </w:rPr>
-        <w:t xml:space="preserve">PRODUCTS </w:t>
       </w:r>
-      <w:r>
-        <w:tab/>
-      </w:r>
+      <w:r/>
       <w:r>
         <w:rPr>
           <w:rFonts w:ascii="Arial" w:hAnsi="Arial" w:eastAsia="Arial"/>
@@ -359,7 +664,23 @@
           <w:color w:val="000000"/>
           <w:sz w:val="20"/>
         </w:rPr>
-        <w:t>4</w:t>
+      </w:r>
+      <w:r>
+        <w:rPr>
+          <w:rFonts w:ascii="Arial" w:hAnsi="Arial"/>
+          <w:b/>
+          <w:i w:val="0"/>
+          <w:sz w:val="20"/>
+        </w:rPr>
+      </w:r>
+      <w:r>
+        <w:rPr>
+          <w:rFonts w:ascii="Arial" w:hAnsi="Arial"/>
+          <w:b/>
+          <w:i w:val="0"/>
+          <w:sz w:val="20"/>
+        </w:rPr>
+        <w:t>PRODUTOS</w:t>
       </w:r>
     </w:p>
     <w:p>
@@ -382,11 +703,8 @@
           <w:color w:val="000000"/>
           <w:sz w:val="20"/>
         </w:rPr>
-        <w:t xml:space="preserve">EXAM DOMAINS/EXAM SECTIONS </w:t>
       </w:r>
-      <w:r>
-        <w:tab/>
-      </w:r>
+      <w:r/>
       <w:r>
         <w:rPr>
           <w:rFonts w:ascii="Arial" w:hAnsi="Arial" w:eastAsia="Arial"/>
@@ -395,7 +713,23 @@
           <w:color w:val="000000"/>
           <w:sz w:val="20"/>
         </w:rPr>
-        <w:t>4</w:t>
+      </w:r>
+      <w:r>
+        <w:rPr>
+          <w:rFonts w:ascii="Arial" w:hAnsi="Arial"/>
+          <w:b/>
+          <w:i w:val="0"/>
+          <w:sz w:val="20"/>
+        </w:rPr>
+      </w:r>
+      <w:r>
+        <w:rPr>
+          <w:rFonts w:ascii="Arial" w:hAnsi="Arial"/>
+          <w:b/>
+          <w:i w:val="0"/>
+          <w:sz w:val="20"/>
+        </w:rPr>
+        <w:t>Domínios de exames/seções de exames</w:t>
       </w:r>
     </w:p>
     <w:p>
@@ -418,11 +752,8 @@
           <w:color w:val="000000"/>
           <w:sz w:val="20"/>
         </w:rPr>
-        <w:t xml:space="preserve">EXAM TOPICS </w:t>
       </w:r>
-      <w:r>
-        <w:tab/>
-      </w:r>
+      <w:r/>
       <w:r>
         <w:rPr>
           <w:rFonts w:ascii="Arial" w:hAnsi="Arial" w:eastAsia="Arial"/>
@@ -431,7 +762,23 @@
           <w:color w:val="000000"/>
           <w:sz w:val="20"/>
         </w:rPr>
-        <w:t>5</w:t>
+      </w:r>
+      <w:r>
+        <w:rPr>
+          <w:rFonts w:ascii="Arial" w:hAnsi="Arial"/>
+          <w:b/>
+          <w:i w:val="0"/>
+          <w:sz w:val="20"/>
+        </w:rPr>
+      </w:r>
+      <w:r>
+        <w:rPr>
+          <w:rFonts w:ascii="Arial" w:hAnsi="Arial"/>
+          <w:b/>
+          <w:i w:val="0"/>
+          <w:sz w:val="20"/>
+        </w:rPr>
+        <w:t>Tópicos do exame</w:t>
       </w:r>
     </w:p>
     <w:p>
@@ -464,11 +811,8 @@
           <w:color w:val="000000"/>
           <w:sz w:val="20"/>
         </w:rPr>
-        <w:t xml:space="preserve">Business Knowledge </w:t>
       </w:r>
-      <w:r>
-        <w:br/>
-      </w:r>
+      <w:r/>
       <w:r>
         <w:rPr>
           <w:rFonts w:ascii="ArialMT" w:hAnsi="ArialMT" w:eastAsia="ArialMT"/>
@@ -477,11 +821,8 @@
           <w:color w:val="000000"/>
           <w:sz w:val="20"/>
         </w:rPr>
-        <w:t xml:space="preserve">Platform Knowledge </w:t>
       </w:r>
-      <w:r>
-        <w:br/>
-      </w:r>
+      <w:r/>
       <w:r>
         <w:rPr>
           <w:rFonts w:ascii="ArialMT" w:hAnsi="ArialMT" w:eastAsia="ArialMT"/>
@@ -490,11 +831,8 @@
           <w:color w:val="000000"/>
           <w:sz w:val="20"/>
         </w:rPr>
-        <w:t xml:space="preserve">Studio Interface </w:t>
       </w:r>
-      <w:r>
-        <w:br/>
-      </w:r>
+      <w:r/>
       <w:r>
         <w:rPr>
           <w:rFonts w:ascii="ArialMT" w:hAnsi="ArialMT" w:eastAsia="ArialMT"/>
@@ -503,11 +841,8 @@
           <w:color w:val="000000"/>
           <w:sz w:val="20"/>
         </w:rPr>
-        <w:t xml:space="preserve">Variables and Arguments </w:t>
       </w:r>
-      <w:r>
-        <w:br/>
-      </w:r>
+      <w:r/>
       <w:r>
         <w:rPr>
           <w:rFonts w:ascii="ArialMT" w:hAnsi="ArialMT" w:eastAsia="ArialMT"/>
@@ -516,11 +851,8 @@
           <w:color w:val="000000"/>
           <w:sz w:val="20"/>
         </w:rPr>
-        <w:t xml:space="preserve">Control Flow </w:t>
       </w:r>
-      <w:r>
-        <w:br/>
-      </w:r>
+      <w:r/>
       <w:r>
         <w:rPr>
           <w:rFonts w:ascii="ArialMT" w:hAnsi="ArialMT" w:eastAsia="ArialMT"/>
@@ -529,11 +861,8 @@
           <w:color w:val="000000"/>
           <w:sz w:val="20"/>
         </w:rPr>
-        <w:t xml:space="preserve">Debugging </w:t>
       </w:r>
-      <w:r>
-        <w:br/>
-      </w:r>
+      <w:r/>
       <w:r>
         <w:rPr>
           <w:rFonts w:ascii="ArialMT" w:hAnsi="ArialMT" w:eastAsia="ArialMT"/>
@@ -542,11 +871,8 @@
           <w:color w:val="000000"/>
           <w:sz w:val="20"/>
         </w:rPr>
-        <w:t xml:space="preserve">Exception Handling </w:t>
       </w:r>
-      <w:r>
-        <w:br/>
-      </w:r>
+      <w:r/>
       <w:r>
         <w:rPr>
           <w:rFonts w:ascii="ArialMT" w:hAnsi="ArialMT" w:eastAsia="ArialMT"/>
@@ -555,11 +881,8 @@
           <w:color w:val="000000"/>
           <w:sz w:val="20"/>
         </w:rPr>
-        <w:t xml:space="preserve">Logging </w:t>
       </w:r>
-      <w:r>
-        <w:br/>
-      </w:r>
+      <w:r/>
       <w:r>
         <w:rPr>
           <w:rFonts w:ascii="ArialMT" w:hAnsi="ArialMT" w:eastAsia="ArialMT"/>
@@ -568,11 +891,8 @@
           <w:color w:val="000000"/>
           <w:sz w:val="20"/>
         </w:rPr>
-        <w:t xml:space="preserve">UI Automation </w:t>
       </w:r>
-      <w:r>
-        <w:br/>
-      </w:r>
+      <w:r/>
       <w:r>
         <w:rPr>
           <w:rFonts w:ascii="ArialMT" w:hAnsi="ArialMT" w:eastAsia="ArialMT"/>
@@ -581,11 +901,8 @@
           <w:color w:val="000000"/>
           <w:sz w:val="20"/>
         </w:rPr>
-        <w:t xml:space="preserve">Object Repository </w:t>
       </w:r>
-      <w:r>
-        <w:br/>
-      </w:r>
+      <w:r/>
       <w:r>
         <w:rPr>
           <w:rFonts w:ascii="ArialMT" w:hAnsi="ArialMT" w:eastAsia="ArialMT"/>
@@ -594,11 +911,8 @@
           <w:color w:val="000000"/>
           <w:sz w:val="20"/>
         </w:rPr>
-        <w:t xml:space="preserve">Excel Automation </w:t>
       </w:r>
-      <w:r>
-        <w:br/>
-      </w:r>
+      <w:r/>
       <w:r>
         <w:rPr>
           <w:rFonts w:ascii="ArialMT" w:hAnsi="ArialMT" w:eastAsia="ArialMT"/>
@@ -607,11 +921,8 @@
           <w:color w:val="000000"/>
           <w:sz w:val="20"/>
         </w:rPr>
-        <w:t xml:space="preserve">Email Automation </w:t>
       </w:r>
-      <w:r>
-        <w:br/>
-      </w:r>
+      <w:r/>
       <w:r>
         <w:rPr>
           <w:rFonts w:ascii="ArialMT" w:hAnsi="ArialMT" w:eastAsia="ArialMT"/>
@@ -620,11 +931,8 @@
           <w:color w:val="000000"/>
           <w:sz w:val="20"/>
         </w:rPr>
-        <w:t xml:space="preserve">PDF Automation </w:t>
       </w:r>
-      <w:r>
-        <w:br/>
-      </w:r>
+      <w:r/>
       <w:r>
         <w:rPr>
           <w:rFonts w:ascii="ArialMT" w:hAnsi="ArialMT" w:eastAsia="ArialMT"/>
@@ -633,11 +941,8 @@
           <w:color w:val="000000"/>
           <w:sz w:val="20"/>
         </w:rPr>
-        <w:t xml:space="preserve">Working with Files and Folders </w:t>
       </w:r>
-      <w:r>
-        <w:br/>
-      </w:r>
+      <w:r/>
       <w:r>
         <w:rPr>
           <w:rFonts w:ascii="ArialMT" w:hAnsi="ArialMT" w:eastAsia="ArialMT"/>
@@ -646,11 +951,8 @@
           <w:color w:val="000000"/>
           <w:sz w:val="20"/>
         </w:rPr>
-        <w:t xml:space="preserve">Data Manipulation </w:t>
       </w:r>
-      <w:r>
-        <w:br/>
-      </w:r>
+      <w:r/>
       <w:r>
         <w:rPr>
           <w:rFonts w:ascii="ArialMT" w:hAnsi="ArialMT" w:eastAsia="ArialMT"/>
@@ -659,11 +961,8 @@
           <w:color w:val="000000"/>
           <w:sz w:val="20"/>
         </w:rPr>
-        <w:t xml:space="preserve">Version Control Integration </w:t>
       </w:r>
-      <w:r>
-        <w:br/>
-      </w:r>
+      <w:r/>
       <w:r>
         <w:rPr>
           <w:rFonts w:ascii="ArialMT" w:hAnsi="ArialMT" w:eastAsia="ArialMT"/>
@@ -672,11 +971,8 @@
           <w:color w:val="000000"/>
           <w:sz w:val="20"/>
         </w:rPr>
-        <w:t xml:space="preserve">Libraries and Templates </w:t>
       </w:r>
-      <w:r>
-        <w:br/>
-      </w:r>
+      <w:r/>
       <w:r>
         <w:rPr>
           <w:rFonts w:ascii="ArialMT" w:hAnsi="ArialMT" w:eastAsia="ArialMT"/>
@@ -685,11 +981,8 @@
           <w:color w:val="000000"/>
           <w:sz w:val="20"/>
         </w:rPr>
-        <w:t xml:space="preserve">Workflow Analyzer </w:t>
       </w:r>
-      <w:r>
-        <w:br/>
-      </w:r>
+      <w:r/>
       <w:r>
         <w:rPr>
           <w:rFonts w:ascii="ArialMT" w:hAnsi="ArialMT" w:eastAsia="ArialMT"/>
@@ -698,11 +991,8 @@
           <w:color w:val="000000"/>
           <w:sz w:val="20"/>
         </w:rPr>
-        <w:t xml:space="preserve">Implementation Methodology </w:t>
       </w:r>
-      <w:r>
-        <w:br/>
-      </w:r>
+      <w:r/>
       <w:r>
         <w:rPr>
           <w:rFonts w:ascii="ArialMT" w:hAnsi="ArialMT" w:eastAsia="ArialMT"/>
@@ -711,11 +1001,8 @@
           <w:color w:val="000000"/>
           <w:sz w:val="20"/>
         </w:rPr>
-        <w:t xml:space="preserve">RPA Testing </w:t>
       </w:r>
-      <w:r>
-        <w:br/>
-      </w:r>
+      <w:r/>
       <w:r>
         <w:rPr>
           <w:rFonts w:ascii="ArialMT" w:hAnsi="ArialMT" w:eastAsia="ArialMT"/>
@@ -724,11 +1011,8 @@
           <w:color w:val="000000"/>
           <w:sz w:val="20"/>
         </w:rPr>
-        <w:t xml:space="preserve">Orchestrator </w:t>
       </w:r>
-      <w:r>
-        <w:br/>
-      </w:r>
+      <w:r/>
       <w:r>
         <w:rPr>
           <w:rFonts w:ascii="ArialMT" w:hAnsi="ArialMT" w:eastAsia="ArialMT"/>
@@ -737,7 +1021,23 @@
           <w:color w:val="000000"/>
           <w:sz w:val="20"/>
         </w:rPr>
-        <w:t xml:space="preserve">Integration Service </w:t>
+      </w:r>
+      <w:r>
+        <w:rPr>
+          <w:rFonts w:ascii="ArialMT" w:hAnsi="ArialMT"/>
+          <w:b w:val="0"/>
+          <w:i w:val="0"/>
+          <w:sz w:val="20"/>
+        </w:rPr>
+      </w:r>
+      <w:r>
+        <w:rPr>
+          <w:rFonts w:ascii="ArialMT" w:hAnsi="ArialMT"/>
+          <w:b w:val="0"/>
+          <w:i w:val="0"/>
+          <w:sz w:val="20"/>
+        </w:rPr>
+        <w:t>&lt;@X45H&gt;Erro durante a tradução: 'NoneType' object is not iterable</w:t>
       </w:r>
     </w:p>
     <w:p>
@@ -773,11 +1073,8 @@
           <w:color w:val="000000"/>
           <w:sz w:val="20"/>
         </w:rPr>
-        <w:t xml:space="preserve">5 </w:t>
       </w:r>
-      <w:r>
-        <w:br/>
-      </w:r>
+      <w:r/>
       <w:r>
         <w:rPr>
           <w:rFonts w:ascii="ArialMT" w:hAnsi="ArialMT" w:eastAsia="ArialMT"/>
@@ -786,11 +1083,8 @@
           <w:color w:val="000000"/>
           <w:sz w:val="20"/>
         </w:rPr>
-        <w:t xml:space="preserve">5 </w:t>
       </w:r>
-      <w:r>
-        <w:br/>
-      </w:r>
+      <w:r/>
       <w:r>
         <w:rPr>
           <w:rFonts w:ascii="ArialMT" w:hAnsi="ArialMT" w:eastAsia="ArialMT"/>
@@ -799,11 +1093,8 @@
           <w:color w:val="000000"/>
           <w:sz w:val="20"/>
         </w:rPr>
-        <w:t xml:space="preserve">5 </w:t>
       </w:r>
-      <w:r>
-        <w:br/>
-      </w:r>
+      <w:r/>
       <w:r>
         <w:rPr>
           <w:rFonts w:ascii="ArialMT" w:hAnsi="ArialMT" w:eastAsia="ArialMT"/>
@@ -812,11 +1103,8 @@
           <w:color w:val="000000"/>
           <w:sz w:val="20"/>
         </w:rPr>
-        <w:t xml:space="preserve">5 </w:t>
       </w:r>
-      <w:r>
-        <w:br/>
-      </w:r>
+      <w:r/>
       <w:r>
         <w:rPr>
           <w:rFonts w:ascii="ArialMT" w:hAnsi="ArialMT" w:eastAsia="ArialMT"/>
@@ -825,11 +1113,8 @@
           <w:color w:val="000000"/>
           <w:sz w:val="20"/>
         </w:rPr>
-        <w:t xml:space="preserve">5 </w:t>
       </w:r>
-      <w:r>
-        <w:br/>
-      </w:r>
+      <w:r/>
       <w:r>
         <w:rPr>
           <w:rFonts w:ascii="ArialMT" w:hAnsi="ArialMT" w:eastAsia="ArialMT"/>
@@ -838,11 +1123,8 @@
           <w:color w:val="000000"/>
           <w:sz w:val="20"/>
         </w:rPr>
-        <w:t xml:space="preserve">5 </w:t>
       </w:r>
-      <w:r>
-        <w:br/>
-      </w:r>
+      <w:r/>
       <w:r>
         <w:rPr>
           <w:rFonts w:ascii="ArialMT" w:hAnsi="ArialMT" w:eastAsia="ArialMT"/>
@@ -851,11 +1133,8 @@
           <w:color w:val="000000"/>
           <w:sz w:val="20"/>
         </w:rPr>
-        <w:t xml:space="preserve">5 </w:t>
       </w:r>
-      <w:r>
-        <w:br/>
-      </w:r>
+      <w:r/>
       <w:r>
         <w:rPr>
           <w:rFonts w:ascii="ArialMT" w:hAnsi="ArialMT" w:eastAsia="ArialMT"/>
@@ -864,11 +1143,8 @@
           <w:color w:val="000000"/>
           <w:sz w:val="20"/>
         </w:rPr>
-        <w:t xml:space="preserve">6 </w:t>
       </w:r>
-      <w:r>
-        <w:br/>
-      </w:r>
+      <w:r/>
       <w:r>
         <w:rPr>
           <w:rFonts w:ascii="ArialMT" w:hAnsi="ArialMT" w:eastAsia="ArialMT"/>
@@ -877,11 +1153,8 @@
           <w:color w:val="000000"/>
           <w:sz w:val="20"/>
         </w:rPr>
-        <w:t xml:space="preserve">6 </w:t>
       </w:r>
-      <w:r>
-        <w:br/>
-      </w:r>
+      <w:r/>
       <w:r>
         <w:rPr>
           <w:rFonts w:ascii="ArialMT" w:hAnsi="ArialMT" w:eastAsia="ArialMT"/>
@@ -890,11 +1163,8 @@
           <w:color w:val="000000"/>
           <w:sz w:val="20"/>
         </w:rPr>
-        <w:t xml:space="preserve">6 </w:t>
       </w:r>
-      <w:r>
-        <w:br/>
-      </w:r>
+      <w:r/>
       <w:r>
         <w:rPr>
           <w:rFonts w:ascii="ArialMT" w:hAnsi="ArialMT" w:eastAsia="ArialMT"/>
@@ -903,11 +1173,8 @@
           <w:color w:val="000000"/>
           <w:sz w:val="20"/>
         </w:rPr>
-        <w:t xml:space="preserve">6 </w:t>
       </w:r>
-      <w:r>
-        <w:br/>
-      </w:r>
+      <w:r/>
       <w:r>
         <w:rPr>
           <w:rFonts w:ascii="ArialMT" w:hAnsi="ArialMT" w:eastAsia="ArialMT"/>
@@ -916,11 +1183,8 @@
           <w:color w:val="000000"/>
           <w:sz w:val="20"/>
         </w:rPr>
-        <w:t xml:space="preserve">6 </w:t>
       </w:r>
-      <w:r>
-        <w:br/>
-      </w:r>
+      <w:r/>
       <w:r>
         <w:rPr>
           <w:rFonts w:ascii="ArialMT" w:hAnsi="ArialMT" w:eastAsia="ArialMT"/>
@@ -929,11 +1193,8 @@
           <w:color w:val="000000"/>
           <w:sz w:val="20"/>
         </w:rPr>
-        <w:t xml:space="preserve">6 </w:t>
       </w:r>
-      <w:r>
-        <w:br/>
-      </w:r>
+      <w:r/>
       <w:r>
         <w:rPr>
           <w:rFonts w:ascii="ArialMT" w:hAnsi="ArialMT" w:eastAsia="ArialMT"/>
@@ -942,11 +1203,8 @@
           <w:color w:val="000000"/>
           <w:sz w:val="20"/>
         </w:rPr>
-        <w:t xml:space="preserve">6 </w:t>
       </w:r>
-      <w:r>
-        <w:br/>
-      </w:r>
+      <w:r/>
       <w:r>
         <w:rPr>
           <w:rFonts w:ascii="ArialMT" w:hAnsi="ArialMT" w:eastAsia="ArialMT"/>
@@ -955,11 +1213,8 @@
           <w:color w:val="000000"/>
           <w:sz w:val="20"/>
         </w:rPr>
-        <w:t xml:space="preserve">6 </w:t>
       </w:r>
-      <w:r>
-        <w:br/>
-      </w:r>
+      <w:r/>
       <w:r>
         <w:rPr>
           <w:rFonts w:ascii="ArialMT" w:hAnsi="ArialMT" w:eastAsia="ArialMT"/>
@@ -968,11 +1223,8 @@
           <w:color w:val="000000"/>
           <w:sz w:val="20"/>
         </w:rPr>
-        <w:t xml:space="preserve">7 </w:t>
       </w:r>
-      <w:r>
-        <w:br/>
-      </w:r>
+      <w:r/>
       <w:r>
         <w:rPr>
           <w:rFonts w:ascii="ArialMT" w:hAnsi="ArialMT" w:eastAsia="ArialMT"/>
@@ -981,11 +1233,8 @@
           <w:color w:val="000000"/>
           <w:sz w:val="20"/>
         </w:rPr>
-        <w:t xml:space="preserve">7 </w:t>
       </w:r>
-      <w:r>
-        <w:br/>
-      </w:r>
+      <w:r/>
       <w:r>
         <w:rPr>
           <w:rFonts w:ascii="ArialMT" w:hAnsi="ArialMT" w:eastAsia="ArialMT"/>
@@ -994,11 +1243,8 @@
           <w:color w:val="000000"/>
           <w:sz w:val="20"/>
         </w:rPr>
-        <w:t xml:space="preserve">7 </w:t>
       </w:r>
-      <w:r>
-        <w:br/>
-      </w:r>
+      <w:r/>
       <w:r>
         <w:rPr>
           <w:rFonts w:ascii="ArialMT" w:hAnsi="ArialMT" w:eastAsia="ArialMT"/>
@@ -1007,11 +1253,8 @@
           <w:color w:val="000000"/>
           <w:sz w:val="20"/>
         </w:rPr>
-        <w:t xml:space="preserve">7 </w:t>
       </w:r>
-      <w:r>
-        <w:br/>
-      </w:r>
+      <w:r/>
       <w:r>
         <w:rPr>
           <w:rFonts w:ascii="Arial" w:hAnsi="Arial" w:eastAsia="Arial"/>
@@ -1020,7 +1263,15 @@
           <w:color w:val="000000"/>
           <w:sz w:val="20"/>
         </w:rPr>
-        <w:t>Error! Bookmark not defined.</w:t>
+      </w:r>
+      <w:r>
+        <w:rPr>
+          <w:rFonts w:ascii="ArialMT" w:hAnsi="ArialMT"/>
+          <w:b w:val="0"/>
+          <w:i w:val="0"/>
+          <w:sz w:val="20"/>
+        </w:rPr>
+        <w:t>5</w:t>
       </w:r>
     </w:p>
     <w:p>
@@ -2220,11 +2471,8 @@
           <w:color w:val="000000"/>
           <w:sz w:val="21"/>
         </w:rPr>
-        <w:t>•</w:t>
       </w:r>
-      <w:r>
-        <w:tab/>
-      </w:r>
+      <w:r/>
       <w:r>
         <w:rPr>
           <w:rFonts w:ascii="ArialMT" w:hAnsi="ArialMT" w:eastAsia="ArialMT"/>
@@ -2233,7 +2481,23 @@
           <w:color w:val="000000"/>
           <w:sz w:val="21"/>
         </w:rPr>
-        <w:t xml:space="preserve">UiPath and Partner Employees in roles such as Pre-Sales, Services, Support, etc. </w:t>
+      </w:r>
+      <w:r>
+        <w:rPr>
+          <w:rFonts w:ascii="Symbol" w:hAnsi="Symbol"/>
+          <w:b w:val="0"/>
+          <w:i w:val="0"/>
+          <w:sz w:val="21"/>
+        </w:rPr>
+      </w:r>
+      <w:r>
+        <w:rPr>
+          <w:rFonts w:ascii="Symbol" w:hAnsi="Symbol"/>
+          <w:b w:val="0"/>
+          <w:i w:val="0"/>
+          <w:sz w:val="21"/>
+        </w:rPr>
+        <w:t xml:space="preserve">&lt;@X45H&gt;Erro durante a tradução: 'NoneType' object is not iterable </w:t>
       </w:r>
     </w:p>
     <w:p>
@@ -2350,7 +2614,15 @@
           <w:color w:val="211F1F"/>
           <w:sz w:val="24"/>
         </w:rPr>
-        <w:t xml:space="preserve">Minimally Qualified Candidate </w:t>
+      </w:r>
+      <w:r>
+        <w:rPr>
+          <w:rFonts w:ascii="Arial" w:hAnsi="Arial"/>
+          <w:b/>
+          <w:i w:val="0"/>
+          <w:sz w:val="24"/>
+        </w:rPr>
+        <w:t>Candidato minimamente qualificado</w:t>
       </w:r>
     </w:p>
     <w:p>
@@ -2370,7 +2642,15 @@
           <w:color w:val="000000"/>
           <w:sz w:val="21"/>
         </w:rPr>
-        <w:t xml:space="preserve">The Minimally Qualified Candidate (MQC) is an individual with the following: </w:t>
+      </w:r>
+      <w:r>
+        <w:rPr>
+          <w:rFonts w:ascii="ArialMT" w:hAnsi="ArialMT"/>
+          <w:b w:val="0"/>
+          <w:i w:val="0"/>
+          <w:sz w:val="21"/>
+        </w:rPr>
+        <w:t>O candidato minimamente qualificado (MQC) é um indivíduo com o seguinte:</w:t>
       </w:r>
     </w:p>
     <w:tbl>
@@ -2487,7 +2767,15 @@
           <w:color w:val="000000"/>
           <w:sz w:val="21"/>
         </w:rPr>
-        <w:t xml:space="preserve">- OR - </w:t>
+      </w:r>
+      <w:r>
+        <w:rPr>
+          <w:rFonts w:ascii="ArialMT" w:hAnsi="ArialMT"/>
+          <w:b w:val="0"/>
+          <w:i w:val="0"/>
+          <w:sz w:val="21"/>
+        </w:rPr>
+        <w:t>- OU -</w:t>
       </w:r>
     </w:p>
     <w:p>
@@ -2510,11 +2798,8 @@
           <w:color w:val="000000"/>
           <w:sz w:val="21"/>
         </w:rPr>
-        <w:t>•</w:t>
       </w:r>
-      <w:r>
-        <w:tab/>
-      </w:r>
+      <w:r/>
       <w:r>
         <w:rPr>
           <w:rFonts w:ascii="ArialMT" w:hAnsi="ArialMT" w:eastAsia="ArialMT"/>
@@ -2523,7 +2808,15 @@
           <w:color w:val="000000"/>
           <w:sz w:val="21"/>
         </w:rPr>
-        <w:t>3 – 6 months’ Automation hands-on experience</w:t>
+      </w:r>
+      <w:r>
+        <w:rPr>
+          <w:rFonts w:ascii="Symbol" w:hAnsi="Symbol"/>
+          <w:b w:val="0"/>
+          <w:i w:val="0"/>
+          <w:sz w:val="21"/>
+        </w:rPr>
+        <w:t>Experiência prática de automação</w:t>
       </w:r>
     </w:p>
     <w:p>
@@ -8133,7 +8426,7 @@
                 <w:sz w:val="22"/>
                 <w:u w:val="single"/>
               </w:rPr>
-              <w:hyperlink r:id="rId13" w:history="1">
+              <w:hyperlink r:id="rId12" w:history="1">
                 <w:r>
                   <w:rPr>
                     <w:rStyle w:val="Hyperlink"/>
@@ -8197,7 +8490,7 @@
                 <w:sz w:val="22"/>
                 <w:u w:val="single"/>
               </w:rPr>
-              <w:hyperlink r:id="rId13" w:history="1">
+              <w:hyperlink r:id="rId12" w:history="1">
                 <w:r>
                   <w:rPr>
                     <w:rStyle w:val="Hyperlink"/>

</xml_diff>